<commit_message>
Final version of Ex2 word file containg the EX2 solutions
</commit_message>
<xml_diff>
--- a/EX2/Ex2.docx
+++ b/EX2/Ex2.docx
@@ -6,7 +6,7 @@
       <w:pPr>
         <w:pStyle w:val="Title"/>
         <w:rPr>
-          <w:rFonts w:asciiTheme="majorBidi" w:hAnsiTheme="majorBidi"/>
+          <w:rFonts w:ascii="Times New Roman" w:hAnsi="Times New Roman" w:cs="Times New Roman"/>
           <w:sz w:val="24"/>
           <w:szCs w:val="24"/>
         </w:rPr>
@@ -16,7 +16,7 @@
       <w:pPr>
         <w:pStyle w:val="Title"/>
         <w:rPr>
-          <w:rFonts w:asciiTheme="majorBidi" w:hAnsiTheme="majorBidi"/>
+          <w:rFonts w:ascii="Times New Roman" w:hAnsi="Times New Roman" w:cs="Times New Roman"/>
           <w:sz w:val="24"/>
           <w:szCs w:val="24"/>
         </w:rPr>
@@ -26,7 +26,7 @@
       <w:pPr>
         <w:pStyle w:val="Title"/>
         <w:rPr>
-          <w:rFonts w:asciiTheme="majorBidi" w:hAnsiTheme="majorBidi"/>
+          <w:rFonts w:ascii="Times New Roman" w:hAnsi="Times New Roman" w:cs="Times New Roman"/>
           <w:sz w:val="24"/>
           <w:szCs w:val="24"/>
         </w:rPr>
@@ -36,14 +36,14 @@
       <w:pPr>
         <w:pStyle w:val="Title"/>
         <w:rPr>
-          <w:rFonts w:asciiTheme="majorBidi" w:hAnsiTheme="majorBidi"/>
+          <w:rFonts w:ascii="Times New Roman" w:hAnsi="Times New Roman" w:cs="Times New Roman"/>
           <w:sz w:val="24"/>
           <w:szCs w:val="24"/>
         </w:rPr>
       </w:pPr>
       <w:r>
         <w:rPr>
-          <w:rFonts w:asciiTheme="majorBidi" w:hAnsiTheme="majorBidi"/>
+          <w:rFonts w:ascii="Times New Roman" w:hAnsi="Times New Roman" w:cs="Times New Roman"/>
           <w:sz w:val="24"/>
           <w:szCs w:val="24"/>
         </w:rPr>
@@ -51,7 +51,7 @@
       </w:r>
       <w:r>
         <w:rPr>
-          <w:rFonts w:asciiTheme="majorBidi" w:hAnsiTheme="majorBidi"/>
+          <w:rFonts w:ascii="Times New Roman" w:hAnsi="Times New Roman" w:cs="Times New Roman"/>
           <w:sz w:val="24"/>
           <w:szCs w:val="24"/>
         </w:rPr>
@@ -62,7 +62,7 @@
       <w:pPr>
         <w:pStyle w:val="Subtitle"/>
         <w:rPr>
-          <w:rFonts w:asciiTheme="majorBidi" w:hAnsiTheme="majorBidi" w:cstheme="majorBidi"/>
+          <w:rFonts w:ascii="Times New Roman" w:hAnsi="Times New Roman" w:cs="Times New Roman"/>
           <w:sz w:val="24"/>
           <w:szCs w:val="24"/>
         </w:rPr>
@@ -72,14 +72,14 @@
       <w:pPr>
         <w:pStyle w:val="Subtitle"/>
         <w:rPr>
-          <w:rFonts w:asciiTheme="majorBidi" w:hAnsiTheme="majorBidi" w:cstheme="majorBidi"/>
+          <w:rFonts w:ascii="Times New Roman" w:hAnsi="Times New Roman" w:cs="Times New Roman"/>
           <w:sz w:val="24"/>
           <w:szCs w:val="24"/>
         </w:rPr>
       </w:pPr>
       <w:r>
         <w:rPr>
-          <w:rFonts w:asciiTheme="majorBidi" w:hAnsiTheme="majorBidi" w:cstheme="majorBidi"/>
+          <w:rFonts w:ascii="Times New Roman" w:hAnsi="Times New Roman" w:cs="Times New Roman"/>
           <w:sz w:val="24"/>
           <w:szCs w:val="24"/>
         </w:rPr>
@@ -90,7 +90,7 @@
       <w:pPr>
         <w:pStyle w:val="Subtitle"/>
         <w:rPr>
-          <w:rFonts w:asciiTheme="majorBidi" w:hAnsiTheme="majorBidi" w:cstheme="majorBidi"/>
+          <w:rFonts w:ascii="Times New Roman" w:hAnsi="Times New Roman" w:cs="Times New Roman"/>
           <w:sz w:val="24"/>
           <w:szCs w:val="24"/>
         </w:rPr>
@@ -98,7 +98,7 @@
       <w:proofErr w:type="spellStart"/>
       <w:r>
         <w:rPr>
-          <w:rFonts w:asciiTheme="majorBidi" w:hAnsiTheme="majorBidi" w:cstheme="majorBidi"/>
+          <w:rFonts w:ascii="Times New Roman" w:hAnsi="Times New Roman" w:cs="Times New Roman"/>
           <w:sz w:val="24"/>
           <w:szCs w:val="24"/>
         </w:rPr>
@@ -107,7 +107,7 @@
       <w:proofErr w:type="spellEnd"/>
       <w:r>
         <w:rPr>
-          <w:rFonts w:asciiTheme="majorBidi" w:hAnsiTheme="majorBidi" w:cstheme="majorBidi"/>
+          <w:rFonts w:ascii="Times New Roman" w:hAnsi="Times New Roman" w:cs="Times New Roman"/>
           <w:sz w:val="24"/>
           <w:szCs w:val="24"/>
         </w:rPr>
@@ -118,14 +118,14 @@
       <w:pPr>
         <w:pStyle w:val="Subtitle"/>
         <w:rPr>
-          <w:rFonts w:asciiTheme="majorBidi" w:hAnsiTheme="majorBidi" w:cstheme="majorBidi"/>
+          <w:rFonts w:ascii="Times New Roman" w:hAnsi="Times New Roman" w:cs="Times New Roman"/>
           <w:sz w:val="24"/>
           <w:szCs w:val="24"/>
         </w:rPr>
       </w:pPr>
       <w:r>
         <w:rPr>
-          <w:rFonts w:asciiTheme="majorBidi" w:hAnsiTheme="majorBidi" w:cstheme="majorBidi"/>
+          <w:rFonts w:ascii="Times New Roman" w:hAnsi="Times New Roman" w:cs="Times New Roman"/>
           <w:sz w:val="24"/>
           <w:szCs w:val="24"/>
         </w:rPr>
@@ -134,7 +134,7 @@
       <w:proofErr w:type="spellStart"/>
       <w:r>
         <w:rPr>
-          <w:rFonts w:asciiTheme="majorBidi" w:hAnsiTheme="majorBidi" w:cstheme="majorBidi"/>
+          <w:rFonts w:ascii="Times New Roman" w:hAnsi="Times New Roman" w:cs="Times New Roman"/>
           <w:sz w:val="24"/>
           <w:szCs w:val="24"/>
         </w:rPr>
@@ -145,7 +145,7 @@
     <w:p>
       <w:pPr>
         <w:rPr>
-          <w:rFonts w:asciiTheme="majorBidi" w:hAnsiTheme="majorBidi" w:cstheme="majorBidi"/>
+          <w:rFonts w:ascii="Times New Roman" w:hAnsi="Times New Roman" w:cs="Times New Roman"/>
           <w:sz w:val="24"/>
           <w:szCs w:val="24"/>
         </w:rPr>
@@ -155,7 +155,7 @@
       <w:pPr>
         <w:pStyle w:val="Subtitle"/>
         <w:rPr>
-          <w:rFonts w:asciiTheme="majorBidi" w:hAnsiTheme="majorBidi" w:cstheme="majorBidi"/>
+          <w:rFonts w:ascii="Times New Roman" w:hAnsi="Times New Roman" w:cs="Times New Roman"/>
           <w:sz w:val="24"/>
           <w:szCs w:val="24"/>
         </w:rPr>
@@ -165,7 +165,7 @@
       <w:pPr>
         <w:pStyle w:val="Subtitle"/>
         <w:rPr>
-          <w:rFonts w:asciiTheme="majorBidi" w:hAnsiTheme="majorBidi" w:cstheme="majorBidi"/>
+          <w:rFonts w:ascii="Times New Roman" w:hAnsi="Times New Roman" w:cs="Times New Roman"/>
           <w:sz w:val="24"/>
           <w:szCs w:val="24"/>
         </w:rPr>
@@ -175,7 +175,7 @@
       <w:pPr>
         <w:pStyle w:val="Subtitle"/>
         <w:rPr>
-          <w:rFonts w:asciiTheme="majorBidi" w:hAnsiTheme="majorBidi" w:cstheme="majorBidi"/>
+          <w:rFonts w:ascii="Times New Roman" w:hAnsi="Times New Roman" w:cs="Times New Roman"/>
           <w:sz w:val="24"/>
           <w:szCs w:val="24"/>
         </w:rPr>
@@ -185,7 +185,7 @@
       <w:pPr>
         <w:pStyle w:val="Subtitle"/>
         <w:rPr>
-          <w:rFonts w:asciiTheme="majorBidi" w:hAnsiTheme="majorBidi" w:cstheme="majorBidi"/>
+          <w:rFonts w:ascii="Times New Roman" w:hAnsi="Times New Roman" w:cs="Times New Roman"/>
           <w:sz w:val="24"/>
           <w:szCs w:val="24"/>
         </w:rPr>
@@ -195,7 +195,7 @@
       <w:pPr>
         <w:pStyle w:val="Subtitle"/>
         <w:rPr>
-          <w:rFonts w:asciiTheme="majorBidi" w:hAnsiTheme="majorBidi" w:cstheme="majorBidi"/>
+          <w:rFonts w:ascii="Times New Roman" w:hAnsi="Times New Roman" w:cs="Times New Roman"/>
           <w:sz w:val="24"/>
           <w:szCs w:val="24"/>
         </w:rPr>
@@ -205,7 +205,7 @@
       <w:pPr>
         <w:pStyle w:val="Subtitle"/>
         <w:rPr>
-          <w:rFonts w:asciiTheme="majorBidi" w:hAnsiTheme="majorBidi" w:cstheme="majorBidi"/>
+          <w:rFonts w:ascii="Times New Roman" w:hAnsi="Times New Roman" w:cs="Times New Roman"/>
           <w:sz w:val="24"/>
           <w:szCs w:val="24"/>
         </w:rPr>
@@ -214,14 +214,14 @@
     <w:p>
       <w:pPr>
         <w:rPr>
-          <w:rFonts w:asciiTheme="majorBidi" w:hAnsiTheme="majorBidi" w:cstheme="majorBidi"/>
+          <w:rFonts w:ascii="Times New Roman" w:hAnsi="Times New Roman" w:cs="Times New Roman"/>
           <w:sz w:val="24"/>
           <w:szCs w:val="24"/>
         </w:rPr>
       </w:pPr>
       <w:r>
         <w:rPr>
-          <w:rFonts w:asciiTheme="majorBidi" w:hAnsiTheme="majorBidi" w:cstheme="majorBidi"/>
+          <w:rFonts w:ascii="Times New Roman" w:hAnsi="Times New Roman" w:cs="Times New Roman"/>
           <w:sz w:val="24"/>
           <w:szCs w:val="24"/>
         </w:rPr>
@@ -229,7 +229,7 @@
       </w:r>
       <w:r>
         <w:rPr>
-          <w:rFonts w:asciiTheme="majorBidi" w:hAnsiTheme="majorBidi" w:cstheme="majorBidi"/>
+          <w:rFonts w:ascii="Times New Roman" w:hAnsi="Times New Roman" w:cs="Times New Roman"/>
           <w:sz w:val="24"/>
           <w:szCs w:val="24"/>
         </w:rPr>
@@ -237,7 +237,7 @@
       </w:r>
       <w:r>
         <w:rPr>
-          <w:rFonts w:asciiTheme="majorBidi" w:hAnsiTheme="majorBidi" w:cstheme="majorBidi"/>
+          <w:rFonts w:ascii="Times New Roman" w:hAnsi="Times New Roman" w:cs="Times New Roman"/>
           <w:sz w:val="24"/>
           <w:szCs w:val="24"/>
         </w:rPr>
@@ -247,14 +247,14 @@
     <w:p>
       <w:pPr>
         <w:rPr>
-          <w:rFonts w:asciiTheme="majorBidi" w:hAnsiTheme="majorBidi" w:cstheme="majorBidi"/>
+          <w:rFonts w:ascii="Times New Roman" w:hAnsi="Times New Roman" w:cs="Times New Roman"/>
           <w:sz w:val="24"/>
           <w:szCs w:val="24"/>
         </w:rPr>
       </w:pPr>
       <w:r>
         <w:rPr>
-          <w:rFonts w:asciiTheme="majorBidi" w:hAnsiTheme="majorBidi" w:cstheme="majorBidi"/>
+          <w:rFonts w:ascii="Times New Roman" w:hAnsi="Times New Roman" w:cs="Times New Roman"/>
           <w:sz w:val="24"/>
           <w:szCs w:val="24"/>
         </w:rPr>
@@ -262,7 +262,7 @@
       </w:r>
       <w:r>
         <w:rPr>
-          <w:rFonts w:asciiTheme="majorBidi" w:hAnsiTheme="majorBidi" w:cstheme="majorBidi"/>
+          <w:rFonts w:ascii="Times New Roman" w:hAnsi="Times New Roman" w:cs="Times New Roman"/>
           <w:sz w:val="24"/>
           <w:szCs w:val="24"/>
         </w:rPr>
@@ -270,7 +270,7 @@
       </w:r>
       <w:r>
         <w:rPr>
-          <w:rFonts w:asciiTheme="majorBidi" w:hAnsiTheme="majorBidi" w:cstheme="majorBidi"/>
+          <w:rFonts w:ascii="Times New Roman" w:hAnsi="Times New Roman" w:cs="Times New Roman"/>
           <w:sz w:val="24"/>
           <w:szCs w:val="24"/>
         </w:rPr>
@@ -278,7 +278,7 @@
       </w:r>
       <w:r>
         <w:rPr>
-          <w:rFonts w:asciiTheme="majorBidi" w:hAnsiTheme="majorBidi" w:cstheme="majorBidi"/>
+          <w:rFonts w:ascii="Times New Roman" w:hAnsi="Times New Roman" w:cs="Times New Roman"/>
           <w:sz w:val="24"/>
           <w:szCs w:val="24"/>
         </w:rPr>
@@ -286,7 +286,7 @@
       </w:r>
       <w:r>
         <w:rPr>
-          <w:rFonts w:asciiTheme="majorBidi" w:hAnsiTheme="majorBidi" w:cstheme="majorBidi"/>
+          <w:rFonts w:ascii="Times New Roman" w:hAnsi="Times New Roman" w:cs="Times New Roman"/>
           <w:sz w:val="24"/>
           <w:szCs w:val="24"/>
         </w:rPr>
@@ -294,7 +294,7 @@
       </w:r>
       <w:r>
         <w:rPr>
-          <w:rFonts w:asciiTheme="majorBidi" w:hAnsiTheme="majorBidi" w:cstheme="majorBidi"/>
+          <w:rFonts w:ascii="Times New Roman" w:hAnsi="Times New Roman" w:cs="Times New Roman"/>
           <w:sz w:val="24"/>
           <w:szCs w:val="24"/>
         </w:rPr>
@@ -302,7 +302,7 @@
       </w:r>
       <w:r>
         <w:rPr>
-          <w:rFonts w:asciiTheme="majorBidi" w:hAnsiTheme="majorBidi" w:cstheme="majorBidi"/>
+          <w:rFonts w:ascii="Times New Roman" w:hAnsi="Times New Roman" w:cs="Times New Roman"/>
           <w:sz w:val="24"/>
           <w:szCs w:val="24"/>
         </w:rPr>
@@ -310,7 +310,7 @@
       </w:r>
       <w:r>
         <w:rPr>
-          <w:rFonts w:asciiTheme="majorBidi" w:hAnsiTheme="majorBidi" w:cstheme="majorBidi"/>
+          <w:rFonts w:ascii="Times New Roman" w:hAnsi="Times New Roman" w:cs="Times New Roman"/>
           <w:sz w:val="24"/>
           <w:szCs w:val="24"/>
         </w:rPr>
@@ -320,14 +320,14 @@
     <w:p>
       <w:pPr>
         <w:rPr>
-          <w:rFonts w:asciiTheme="majorBidi" w:hAnsiTheme="majorBidi" w:cstheme="majorBidi"/>
+          <w:rFonts w:ascii="Times New Roman" w:hAnsi="Times New Roman" w:cs="Times New Roman"/>
           <w:sz w:val="24"/>
           <w:szCs w:val="24"/>
         </w:rPr>
       </w:pPr>
       <w:r>
         <w:rPr>
-          <w:rFonts w:asciiTheme="majorBidi" w:hAnsiTheme="majorBidi" w:cstheme="majorBidi"/>
+          <w:rFonts w:ascii="Times New Roman" w:hAnsi="Times New Roman" w:cs="Times New Roman"/>
           <w:sz w:val="24"/>
           <w:szCs w:val="24"/>
         </w:rPr>
@@ -335,7 +335,7 @@
       </w:r>
       <w:r>
         <w:rPr>
-          <w:rFonts w:asciiTheme="majorBidi" w:hAnsiTheme="majorBidi" w:cstheme="majorBidi"/>
+          <w:rFonts w:ascii="Times New Roman" w:hAnsi="Times New Roman" w:cs="Times New Roman"/>
           <w:sz w:val="24"/>
           <w:szCs w:val="24"/>
         </w:rPr>
@@ -343,90 +343,66 @@
       </w:r>
       <w:r>
         <w:rPr>
-          <w:rFonts w:asciiTheme="majorBidi" w:hAnsiTheme="majorBidi" w:cstheme="majorBidi"/>
+          <w:rFonts w:ascii="Times New Roman" w:hAnsi="Times New Roman" w:cs="Times New Roman"/>
           <w:sz w:val="24"/>
           <w:szCs w:val="24"/>
         </w:rPr>
-        <w:t xml:space="preserve"> 07</w:t>
-      </w:r>
-      <w:r>
-        <w:rPr>
-          <w:rFonts w:asciiTheme="majorBidi" w:hAnsiTheme="majorBidi" w:cstheme="majorBidi"/>
+        <w:t xml:space="preserve"> 07/11/2022</w:t>
+      </w:r>
+    </w:p>
+    <w:p>
+      <w:pPr>
+        <w:rPr>
+          <w:rFonts w:ascii="Times New Roman" w:hAnsi="Times New Roman" w:cs="Times New Roman"/>
           <w:sz w:val="24"/>
           <w:szCs w:val="24"/>
         </w:rPr>
-        <w:t>/</w:t>
-      </w:r>
-      <w:r>
-        <w:rPr>
-          <w:rFonts w:asciiTheme="majorBidi" w:hAnsiTheme="majorBidi" w:cstheme="majorBidi"/>
+      </w:pPr>
+      <w:r>
+        <w:rPr>
+          <w:rFonts w:ascii="Times New Roman" w:hAnsi="Times New Roman" w:cs="Times New Roman"/>
           <w:sz w:val="24"/>
           <w:szCs w:val="24"/>
         </w:rPr>
-        <w:t>11</w:t>
-      </w:r>
-      <w:r>
-        <w:rPr>
-          <w:rFonts w:asciiTheme="majorBidi" w:hAnsiTheme="majorBidi" w:cstheme="majorBidi"/>
+        <w:t xml:space="preserve">Deadline: </w:t>
+      </w:r>
+      <w:r>
+        <w:rPr>
+          <w:rFonts w:ascii="Times New Roman" w:hAnsi="Times New Roman" w:cs="Times New Roman"/>
           <w:sz w:val="24"/>
           <w:szCs w:val="24"/>
         </w:rPr>
-        <w:t>/2022</w:t>
-      </w:r>
-    </w:p>
-    <w:p>
-      <w:pPr>
-        <w:rPr>
-          <w:rFonts w:asciiTheme="majorBidi" w:hAnsiTheme="majorBidi" w:cstheme="majorBidi"/>
+        <w:t>14</w:t>
+      </w:r>
+      <w:r>
+        <w:rPr>
+          <w:rFonts w:ascii="Times New Roman" w:hAnsi="Times New Roman" w:cs="Times New Roman"/>
           <w:sz w:val="24"/>
           <w:szCs w:val="24"/>
         </w:rPr>
-      </w:pPr>
-      <w:r>
-        <w:rPr>
-          <w:rFonts w:asciiTheme="majorBidi" w:hAnsiTheme="majorBidi" w:cstheme="majorBidi"/>
+        <w:t>/</w:t>
+      </w:r>
+      <w:r>
+        <w:rPr>
+          <w:rFonts w:ascii="Times New Roman" w:hAnsi="Times New Roman" w:cs="Times New Roman"/>
           <w:sz w:val="24"/>
           <w:szCs w:val="24"/>
         </w:rPr>
-        <w:t xml:space="preserve">Deadline: </w:t>
-      </w:r>
-      <w:r>
-        <w:rPr>
-          <w:rFonts w:asciiTheme="majorBidi" w:hAnsiTheme="majorBidi" w:cstheme="majorBidi"/>
+        <w:t>11</w:t>
+      </w:r>
+      <w:r>
+        <w:rPr>
+          <w:rFonts w:ascii="Times New Roman" w:hAnsi="Times New Roman" w:cs="Times New Roman"/>
           <w:sz w:val="24"/>
           <w:szCs w:val="24"/>
         </w:rPr>
-        <w:t>14</w:t>
-      </w:r>
-      <w:r>
-        <w:rPr>
-          <w:rFonts w:asciiTheme="majorBidi" w:hAnsiTheme="majorBidi" w:cstheme="majorBidi"/>
-          <w:sz w:val="24"/>
-          <w:szCs w:val="24"/>
-        </w:rPr>
-        <w:t>/</w:t>
-      </w:r>
-      <w:r>
-        <w:rPr>
-          <w:rFonts w:asciiTheme="majorBidi" w:hAnsiTheme="majorBidi" w:cstheme="majorBidi"/>
-          <w:sz w:val="24"/>
-          <w:szCs w:val="24"/>
-        </w:rPr>
-        <w:t>11</w:t>
-      </w:r>
-      <w:r>
-        <w:rPr>
-          <w:rFonts w:asciiTheme="majorBidi" w:hAnsiTheme="majorBidi" w:cstheme="majorBidi"/>
-          <w:sz w:val="24"/>
-          <w:szCs w:val="24"/>
-        </w:rPr>
         <w:t>/2022</w:t>
       </w:r>
     </w:p>
     <w:p>
       <w:pPr>
         <w:rPr>
-          <w:rFonts w:asciiTheme="majorBidi" w:eastAsiaTheme="majorEastAsia" w:hAnsiTheme="majorBidi" w:cstheme="majorBidi"/>
+          <w:rFonts w:ascii="Times New Roman" w:eastAsiaTheme="majorEastAsia" w:hAnsi="Times New Roman" w:cs="Times New Roman"/>
           <w:color w:val="008480" w:themeColor="accent1" w:themeShade="BF"/>
           <w:sz w:val="24"/>
           <w:szCs w:val="24"/>
@@ -437,7 +413,7 @@
     <w:p>
       <w:pPr>
         <w:rPr>
-          <w:rFonts w:asciiTheme="majorBidi" w:eastAsiaTheme="majorEastAsia" w:hAnsiTheme="majorBidi" w:cstheme="majorBidi"/>
+          <w:rFonts w:ascii="Times New Roman" w:eastAsiaTheme="majorEastAsia" w:hAnsi="Times New Roman" w:cs="Times New Roman"/>
           <w:color w:val="008480" w:themeColor="accent1" w:themeShade="BF"/>
           <w:sz w:val="24"/>
           <w:szCs w:val="24"/>
@@ -448,7 +424,7 @@
     <w:p>
       <w:pPr>
         <w:rPr>
-          <w:rFonts w:asciiTheme="majorBidi" w:eastAsia="Times New Roman" w:hAnsiTheme="majorBidi" w:cstheme="majorBidi"/>
+          <w:rFonts w:ascii="Times New Roman" w:eastAsia="Times New Roman" w:hAnsi="Times New Roman" w:cs="Times New Roman"/>
           <w:color w:val="333333"/>
           <w:sz w:val="24"/>
           <w:szCs w:val="24"/>
@@ -458,7 +434,7 @@
     <w:p>
       <w:pPr>
         <w:rPr>
-          <w:rFonts w:asciiTheme="majorBidi" w:eastAsia="Times New Roman" w:hAnsiTheme="majorBidi" w:cstheme="majorBidi"/>
+          <w:rFonts w:ascii="Times New Roman" w:eastAsia="Times New Roman" w:hAnsi="Times New Roman" w:cs="Times New Roman"/>
           <w:color w:val="333333"/>
           <w:sz w:val="24"/>
           <w:szCs w:val="24"/>
@@ -468,7 +444,7 @@
     <w:p>
       <w:pPr>
         <w:rPr>
-          <w:rFonts w:asciiTheme="majorBidi" w:eastAsia="Times New Roman" w:hAnsiTheme="majorBidi" w:cstheme="majorBidi"/>
+          <w:rFonts w:ascii="Times New Roman" w:eastAsia="Times New Roman" w:hAnsi="Times New Roman" w:cs="Times New Roman"/>
           <w:color w:val="333333"/>
           <w:sz w:val="24"/>
           <w:szCs w:val="24"/>
@@ -478,7 +454,7 @@
     <w:p>
       <w:pPr>
         <w:rPr>
-          <w:rFonts w:asciiTheme="majorBidi" w:eastAsia="Times New Roman" w:hAnsiTheme="majorBidi" w:cstheme="majorBidi"/>
+          <w:rFonts w:ascii="Times New Roman" w:eastAsia="Times New Roman" w:hAnsi="Times New Roman" w:cs="Times New Roman"/>
           <w:color w:val="333333"/>
           <w:sz w:val="24"/>
           <w:szCs w:val="24"/>
@@ -488,7 +464,7 @@
     <w:p>
       <w:pPr>
         <w:rPr>
-          <w:rFonts w:asciiTheme="majorBidi" w:eastAsia="Times New Roman" w:hAnsiTheme="majorBidi" w:cstheme="majorBidi"/>
+          <w:rFonts w:ascii="Times New Roman" w:eastAsia="Times New Roman" w:hAnsi="Times New Roman" w:cs="Times New Roman"/>
           <w:color w:val="333333"/>
           <w:sz w:val="24"/>
           <w:szCs w:val="24"/>
@@ -498,7 +474,7 @@
     <w:p>
       <w:pPr>
         <w:rPr>
-          <w:rFonts w:asciiTheme="majorBidi" w:eastAsia="Times New Roman" w:hAnsiTheme="majorBidi" w:cstheme="majorBidi"/>
+          <w:rFonts w:ascii="Times New Roman" w:eastAsia="Times New Roman" w:hAnsi="Times New Roman" w:cs="Times New Roman"/>
           <w:color w:val="333333"/>
           <w:sz w:val="24"/>
           <w:szCs w:val="24"/>
@@ -508,7 +484,7 @@
     <w:p>
       <w:pPr>
         <w:rPr>
-          <w:rFonts w:asciiTheme="majorBidi" w:eastAsia="Times New Roman" w:hAnsiTheme="majorBidi" w:cstheme="majorBidi"/>
+          <w:rFonts w:ascii="Times New Roman" w:eastAsia="Times New Roman" w:hAnsi="Times New Roman" w:cs="Times New Roman"/>
           <w:color w:val="333333"/>
           <w:sz w:val="24"/>
           <w:szCs w:val="24"/>
@@ -518,7 +494,7 @@
     <w:p>
       <w:pPr>
         <w:rPr>
-          <w:rFonts w:asciiTheme="majorBidi" w:eastAsia="Times New Roman" w:hAnsiTheme="majorBidi" w:cstheme="majorBidi"/>
+          <w:rFonts w:ascii="Times New Roman" w:eastAsia="Times New Roman" w:hAnsi="Times New Roman" w:cs="Times New Roman"/>
           <w:color w:val="333333"/>
           <w:sz w:val="24"/>
           <w:szCs w:val="24"/>
@@ -528,7 +504,7 @@
     <w:p>
       <w:pPr>
         <w:rPr>
-          <w:rFonts w:asciiTheme="majorBidi" w:eastAsia="Times New Roman" w:hAnsiTheme="majorBidi" w:cstheme="majorBidi"/>
+          <w:rFonts w:ascii="Times New Roman" w:eastAsia="Times New Roman" w:hAnsi="Times New Roman" w:cs="Times New Roman"/>
           <w:color w:val="333333"/>
           <w:sz w:val="24"/>
           <w:szCs w:val="24"/>
@@ -1199,13 +1175,15 @@
       <w:pPr>
         <w:rPr>
           <w:rFonts w:ascii="Times New Roman" w:hAnsi="Times New Roman" w:cs="Times New Roman"/>
-          <w:sz w:val="20"/>
-          <w:szCs w:val="20"/>
-        </w:rPr>
-      </w:pPr>
-      <w:r>
-        <w:rPr>
-          <w:rFonts w:ascii="Times New Roman" w:hAnsi="Times New Roman" w:cs="Times New Roman"/>
+          <w:color w:val="008480" w:themeColor="accent1" w:themeShade="BF"/>
+          <w:sz w:val="20"/>
+          <w:szCs w:val="20"/>
+        </w:rPr>
+      </w:pPr>
+      <w:r>
+        <w:rPr>
+          <w:rFonts w:ascii="Times New Roman" w:hAnsi="Times New Roman" w:cs="Times New Roman"/>
+          <w:color w:val="008480" w:themeColor="accent1" w:themeShade="BF"/>
           <w:sz w:val="20"/>
           <w:szCs w:val="20"/>
         </w:rPr>
@@ -1214,6 +1192,7 @@
       <w:r>
         <w:rPr>
           <w:rFonts w:ascii="Times New Roman" w:hAnsi="Times New Roman" w:cs="Times New Roman"/>
+          <w:color w:val="008480" w:themeColor="accent1" w:themeShade="BF"/>
           <w:sz w:val="20"/>
           <w:szCs w:val="20"/>
           <w:vertAlign w:val="superscript"/>
@@ -1223,6 +1202,7 @@
       <w:r>
         <w:rPr>
           <w:rFonts w:ascii="Times New Roman" w:hAnsi="Times New Roman" w:cs="Times New Roman"/>
+          <w:color w:val="008480" w:themeColor="accent1" w:themeShade="BF"/>
           <w:sz w:val="20"/>
           <w:szCs w:val="20"/>
         </w:rPr>
@@ -1231,6 +1211,7 @@
       <w:r>
         <w:rPr>
           <w:rFonts w:ascii="Times New Roman" w:hAnsi="Times New Roman" w:cs="Times New Roman"/>
+          <w:color w:val="008480" w:themeColor="accent1" w:themeShade="BF"/>
           <w:sz w:val="20"/>
           <w:szCs w:val="20"/>
           <w:vertAlign w:val="superscript"/>
@@ -1240,6 +1221,7 @@
       <w:r>
         <w:rPr>
           <w:rFonts w:ascii="Times New Roman" w:hAnsi="Times New Roman" w:cs="Times New Roman"/>
+          <w:color w:val="008480" w:themeColor="accent1" w:themeShade="BF"/>
           <w:sz w:val="20"/>
           <w:szCs w:val="20"/>
         </w:rPr>
@@ -2355,16 +2337,7 @@
           <w:sz w:val="20"/>
           <w:szCs w:val="20"/>
         </w:rPr>
-        <w:t>) binding energy which is carried by the gluons to hold the quarks together</w:t>
-      </w:r>
-      <w:r>
-        <w:rPr>
-          <w:rFonts w:ascii="Times New Roman" w:hAnsi="Times New Roman" w:cs="Times New Roman"/>
-          <w:color w:val="008480" w:themeColor="accent1" w:themeShade="BF"/>
-          <w:sz w:val="20"/>
-          <w:szCs w:val="20"/>
-        </w:rPr>
-        <w:t>.</w:t>
+        <w:t>) binding energy which is carried by the gluons to hold the quarks together.</w:t>
       </w:r>
     </w:p>
     <w:p>
@@ -3680,60 +3653,38 @@
     </w:p>
     <w:p>
       <w:pPr>
-        <w:pStyle w:val="ListParagraph"/>
-        <w:ind w:left="360"/>
-        <w:rPr>
-          <w:rFonts w:ascii="Times New Roman" w:hAnsi="Times New Roman" w:cs="Times New Roman"/>
-          <w:sz w:val="20"/>
-          <w:szCs w:val="20"/>
-        </w:rPr>
-      </w:pPr>
-    </w:p>
-    <w:p>
-      <w:pPr>
-        <w:pStyle w:val="Heading7"/>
-        <w:rPr>
-          <w:rFonts w:asciiTheme="majorBidi" w:hAnsiTheme="majorBidi"/>
-          <w:i w:val="0"/>
-          <w:iCs w:val="0"/>
-          <w:color w:val="008480" w:themeColor="accent1" w:themeShade="BF"/>
-          <w:sz w:val="24"/>
-          <w:szCs w:val="24"/>
-        </w:rPr>
-      </w:pPr>
-      <w:r>
-        <w:rPr>
-          <w:rFonts w:asciiTheme="majorBidi" w:hAnsiTheme="majorBidi"/>
-          <w:i w:val="0"/>
-          <w:iCs w:val="0"/>
-          <w:color w:val="008480" w:themeColor="accent1" w:themeShade="BF"/>
-          <w:sz w:val="24"/>
-          <w:szCs w:val="24"/>
+        <w:rPr>
+          <w:rFonts w:ascii="Times New Roman" w:hAnsi="Times New Roman" w:cs="Times New Roman"/>
+          <w:i/>
+          <w:iCs/>
+          <w:color w:val="008480" w:themeColor="accent1" w:themeShade="BF"/>
+        </w:rPr>
+      </w:pPr>
+      <w:r>
+        <w:rPr>
+          <w:rFonts w:ascii="Times New Roman" w:hAnsi="Times New Roman" w:cs="Times New Roman"/>
+          <w:color w:val="008480" w:themeColor="accent1" w:themeShade="BF"/>
+        </w:rPr>
+        <w:t xml:space="preserve"> </w:t>
+      </w:r>
+      <w:r>
+        <w:rPr>
+          <w:rFonts w:ascii="Times New Roman" w:hAnsi="Times New Roman" w:cs="Times New Roman"/>
+          <w:color w:val="008480" w:themeColor="accent1" w:themeShade="BF"/>
         </w:rPr>
         <w:t xml:space="preserve">GitHub repository link: </w:t>
       </w:r>
-    </w:p>
-    <w:p>
-      <w:pPr>
-        <w:pStyle w:val="Heading7"/>
-        <w:rPr>
-          <w:rFonts w:asciiTheme="majorBidi" w:hAnsiTheme="majorBidi"/>
-          <w:i w:val="0"/>
-          <w:iCs w:val="0"/>
-          <w:color w:val="008480" w:themeColor="accent1" w:themeShade="BF"/>
-          <w:sz w:val="24"/>
-          <w:szCs w:val="24"/>
-          <w:highlight w:val="lightGray"/>
-        </w:rPr>
-      </w:pPr>
-      <w:r>
-        <w:rPr>
-          <w:rFonts w:asciiTheme="majorBidi" w:hAnsiTheme="majorBidi"/>
-          <w:i w:val="0"/>
-          <w:iCs w:val="0"/>
-          <w:color w:val="008480" w:themeColor="accent1" w:themeShade="BF"/>
-          <w:sz w:val="24"/>
-          <w:szCs w:val="24"/>
+      <w:r>
+        <w:rPr>
+          <w:rFonts w:ascii="Times New Roman" w:hAnsi="Times New Roman" w:cs="Times New Roman"/>
+          <w:color w:val="008480" w:themeColor="accent1" w:themeShade="BF"/>
+        </w:rPr>
+        <w:t xml:space="preserve"> </w:t>
+      </w:r>
+      <w:r>
+        <w:rPr>
+          <w:rFonts w:ascii="Times New Roman" w:hAnsi="Times New Roman" w:cs="Times New Roman"/>
+          <w:color w:val="008480" w:themeColor="accent1" w:themeShade="BF"/>
         </w:rPr>
         <w:t>https://github.com/ShymaaAli/Applications-of-Accelerators-Exercises/tree/main/EX2</w:t>
       </w:r>

</xml_diff>